<commit_message>
update the sample document after the review of IZE
git-tfs-id: [http://developmentvlan:8585/tfs/vanrise.collection]$/;C54408
</commit_message>
<xml_diff>
--- a/SOM/Documents/SOM/Callin SOM APIs.docx
+++ b/SOM/Documents/SOM/Callin SOM APIs.docx
@@ -113,31 +113,7 @@
           <w:iCs/>
           <w:color w:val="FF0000"/>
         </w:rPr>
-        <w:t>{"Email":"sample</w:t>
-      </w:r>
-      <w:r>
-        <w:rPr>
-          <w:i/>
-          <w:iCs/>
-          <w:color w:val="FF0000"/>
-        </w:rPr>
-        <w:t>@vanrise.com", "Password":"</w:t>
-      </w:r>
-      <w:r>
-        <w:rPr>
-          <w:i/>
-          <w:iCs/>
-          <w:color w:val="FF0000"/>
-        </w:rPr>
-        <w:t>123456</w:t>
-      </w:r>
-      <w:r>
-        <w:rPr>
-          <w:i/>
-          <w:iCs/>
-          <w:color w:val="FF0000"/>
-        </w:rPr>
-        <w:t>"}</w:t>
+        <w:t>{"Email":"sample@vanrise.com", "Password":"123456"}</w:t>
       </w:r>
     </w:p>
     <w:p>
@@ -265,7 +241,22 @@
                                 <w:sz w:val="14"/>
                                 <w:szCs w:val="14"/>
                               </w:rPr>
-                              <w:t xml:space="preserve">    "Result": 0,</w:t>
+                              <w:t xml:space="preserve">    "</w:t>
+                            </w:r>
+                            <w:r>
+                              <w:rPr>
+                                <w:sz w:val="14"/>
+                                <w:szCs w:val="14"/>
+                                <w:highlight w:val="yellow"/>
+                              </w:rPr>
+                              <w:t>Result</w:t>
+                            </w:r>
+                            <w:r>
+                              <w:rPr>
+                                <w:sz w:val="14"/>
+                                <w:szCs w:val="14"/>
+                              </w:rPr>
+                              <w:t>": 0,</w:t>
                             </w:r>
                           </w:p>
                           <w:p>
@@ -380,6 +371,7 @@
                               <w:rPr>
                                 <w:sz w:val="14"/>
                                 <w:szCs w:val="14"/>
+                                <w:highlight w:val="yellow"/>
                               </w:rPr>
                               <w:t>TokenName</w:t>
                             </w:r>
@@ -436,7 +428,16 @@
                                 <w:sz w:val="14"/>
                                 <w:szCs w:val="14"/>
                               </w:rPr>
-                              <w:t>": "support@vanrise.com",</w:t>
+                              <w:t>": "support@vanris</w:t>
+                            </w:r>
+                            <w:bookmarkStart w:id="0" w:name="_GoBack"/>
+                            <w:bookmarkEnd w:id="0"/>
+                            <w:r>
+                              <w:rPr>
+                                <w:sz w:val="14"/>
+                                <w:szCs w:val="14"/>
+                              </w:rPr>
+                              <w:t>e.com",</w:t>
                             </w:r>
                           </w:p>
                           <w:p>
@@ -551,6 +552,7 @@
                               <w:rPr>
                                 <w:sz w:val="14"/>
                                 <w:szCs w:val="14"/>
+                                <w:highlight w:val="yellow"/>
                               </w:rPr>
                               <w:t>ExpirationIntervalInMinutes</w:t>
                             </w:r>
@@ -606,7 +608,22 @@
                                 <w:sz w:val="14"/>
                                 <w:szCs w:val="14"/>
                               </w:rPr>
-                              <w:t xml:space="preserve">        "Token": "ZmmvIWdAJwKjeWCVDco1zJakuiqEYgf9Hw4iwWNHfswvkk+XLGCP7uvjYpSufPEMTeHzvGZvCcI4sZQJxvXGQibudXbO1p09fL6cu/StTjTj4incIygwXfVkXvZf7iPyIXOwF3pPbYB4ZgJWbJ+PwXQiDA5aC4nfAJFoMWFx1LL+MLJV/5EMEgVq2VsV7ZKdWle3W5IOtNzjVESj4lnrqEMew2UijgbxbmcTENDIyGySzD9Lbee/bEgJYJt/oJZz",</w:t>
+                              <w:t xml:space="preserve">        "</w:t>
+                            </w:r>
+                            <w:r>
+                              <w:rPr>
+                                <w:sz w:val="14"/>
+                                <w:szCs w:val="14"/>
+                                <w:highlight w:val="yellow"/>
+                              </w:rPr>
+                              <w:t>Token</w:t>
+                            </w:r>
+                            <w:r>
+                              <w:rPr>
+                                <w:sz w:val="14"/>
+                                <w:szCs w:val="14"/>
+                              </w:rPr>
+                              <w:t>": "ZmmvIWdAJwKjeWCVDco1zJakuiqEYgf9Hw4iwWNHfswvkk+XLGCP7uvjYpSufPEMTeHzvGZvCcI4sZQJxvXGQibudXbO1p09fL6cu/StTjTj4incIygwXfVkXvZf7iPyIXOwF3pPbYB4ZgJWbJ+PwXQiDA5aC4nfAJFoMWFx1LL+MLJV/5EMEgVq2VsV7ZKdWle3W5IOtNzjVESj4lnrqEMew2UijgbxbmcTENDIyGySzD9Lbee/bEgJYJt/oJZz",</w:t>
                             </w:r>
                           </w:p>
                           <w:p>
@@ -801,7 +818,22 @@
                           <w:sz w:val="14"/>
                           <w:szCs w:val="14"/>
                         </w:rPr>
-                        <w:t xml:space="preserve">    "Result": 0,</w:t>
+                        <w:t xml:space="preserve">    "</w:t>
+                      </w:r>
+                      <w:r>
+                        <w:rPr>
+                          <w:sz w:val="14"/>
+                          <w:szCs w:val="14"/>
+                          <w:highlight w:val="yellow"/>
+                        </w:rPr>
+                        <w:t>Result</w:t>
+                      </w:r>
+                      <w:r>
+                        <w:rPr>
+                          <w:sz w:val="14"/>
+                          <w:szCs w:val="14"/>
+                        </w:rPr>
+                        <w:t>": 0,</w:t>
                       </w:r>
                     </w:p>
                     <w:p>
@@ -916,6 +948,7 @@
                         <w:rPr>
                           <w:sz w:val="14"/>
                           <w:szCs w:val="14"/>
+                          <w:highlight w:val="yellow"/>
                         </w:rPr>
                         <w:t>TokenName</w:t>
                       </w:r>
@@ -972,7 +1005,16 @@
                           <w:sz w:val="14"/>
                           <w:szCs w:val="14"/>
                         </w:rPr>
-                        <w:t>": "support@vanrise.com",</w:t>
+                        <w:t>": "support@vanris</w:t>
+                      </w:r>
+                      <w:bookmarkStart w:id="1" w:name="_GoBack"/>
+                      <w:bookmarkEnd w:id="1"/>
+                      <w:r>
+                        <w:rPr>
+                          <w:sz w:val="14"/>
+                          <w:szCs w:val="14"/>
+                        </w:rPr>
+                        <w:t>e.com",</w:t>
                       </w:r>
                     </w:p>
                     <w:p>
@@ -1087,6 +1129,7 @@
                         <w:rPr>
                           <w:sz w:val="14"/>
                           <w:szCs w:val="14"/>
+                          <w:highlight w:val="yellow"/>
                         </w:rPr>
                         <w:t>ExpirationIntervalInMinutes</w:t>
                       </w:r>
@@ -1142,7 +1185,22 @@
                           <w:sz w:val="14"/>
                           <w:szCs w:val="14"/>
                         </w:rPr>
-                        <w:t xml:space="preserve">        "Token": "ZmmvIWdAJwKjeWCVDco1zJakuiqEYgf9Hw4iwWNHfswvkk+XLGCP7uvjYpSufPEMTeHzvGZvCcI4sZQJxvXGQibudXbO1p09fL6cu/StTjTj4incIygwXfVkXvZf7iPyIXOwF3pPbYB4ZgJWbJ+PwXQiDA5aC4nfAJFoMWFx1LL+MLJV/5EMEgVq2VsV7ZKdWle3W5IOtNzjVESj4lnrqEMew2UijgbxbmcTENDIyGySzD9Lbee/bEgJYJt/oJZz",</w:t>
+                        <w:t xml:space="preserve">        "</w:t>
+                      </w:r>
+                      <w:r>
+                        <w:rPr>
+                          <w:sz w:val="14"/>
+                          <w:szCs w:val="14"/>
+                          <w:highlight w:val="yellow"/>
+                        </w:rPr>
+                        <w:t>Token</w:t>
+                      </w:r>
+                      <w:r>
+                        <w:rPr>
+                          <w:sz w:val="14"/>
+                          <w:szCs w:val="14"/>
+                        </w:rPr>
+                        <w:t>": "ZmmvIWdAJwKjeWCVDco1zJakuiqEYgf9Hw4iwWNHfswvkk+XLGCP7uvjYpSufPEMTeHzvGZvCcI4sZQJxvXGQibudXbO1p09fL6cu/StTjTj4incIygwXfVkXvZf7iPyIXOwF3pPbYB4ZgJWbJ+PwXQiDA5aC4nfAJFoMWFx1LL+MLJV/5EMEgVq2VsV7ZKdWle3W5IOtNzjVESj4lnrqEMew2UijgbxbmcTENDIyGySzD9Lbee/bEgJYJt/oJZz",</w:t>
                       </w:r>
                     </w:p>
                     <w:p>
@@ -1583,7 +1641,13 @@
       </w:r>
       <w:proofErr w:type="spellStart"/>
       <w:r>
-        <w:t>TokeName</w:t>
+        <w:t>Toke</w:t>
+      </w:r>
+      <w:r>
+        <w:t>n</w:t>
+      </w:r>
+      <w:r>
+        <w:t>Name</w:t>
       </w:r>
       <w:proofErr w:type="spellEnd"/>
       <w:r>
@@ -1635,6 +1699,10 @@
       </w:r>
       <w:proofErr w:type="spellStart"/>
       <w:r>
+        <w:rPr>
+          <w:b/>
+          <w:bCs/>
+        </w:rPr>
         <w:t>TelephonySoftSuspend</w:t>
       </w:r>
       <w:proofErr w:type="spellEnd"/>
@@ -1660,13 +1728,7 @@
         <w:t>Request URL</w:t>
       </w:r>
       <w:r>
-        <w:t xml:space="preserve">: </w:t>
-      </w:r>
-      <w:r>
-        <w:t>[SOM_Address]</w:t>
-      </w:r>
-      <w:r>
-        <w:t>/</w:t>
+        <w:t>: [SOM_Address]/</w:t>
       </w:r>
       <w:r>
         <w:t>api/DynamicBusinessProcess_BP/</w:t>
@@ -1794,12 +1856,7 @@
                             </w:r>
                             <w:proofErr w:type="spellStart"/>
                             <w:r>
-                              <w:t>Common</w:t>
-                            </w:r>
-                            <w:bookmarkStart w:id="0" w:name="_GoBack"/>
-                            <w:bookmarkEnd w:id="0"/>
-                            <w:r>
-                              <w:t>Argument</w:t>
+                              <w:t>CommonArgument</w:t>
                             </w:r>
                             <w:proofErr w:type="spellEnd"/>
                             <w:r>

</xml_diff>